<commit_message>
updated tutorial and MedianBasicPropLoss.m
- updated the “Acknowledgement” section in the Tutorial
- replaced (A-10) with (A-14) at line 183 of
ExtendedHata_MedianBasicPropLoss.m
</commit_message>
<xml_diff>
--- a/doc/Extended Hata Code Tutorial.docx
+++ b/doc/Extended Hata Code Tutorial.docx
@@ -165,8 +165,9 @@
           <w:szCs w:val="32"/>
           <w:lang w:val="en-US"/>
         </w:rPr>
-        <w:t>Extended Hata Propagation Model Code</w:t>
-      </w:r>
+        <w:t xml:space="preserve">Extended </w:t>
+      </w:r>
+      <w:proofErr w:type="spellStart"/>
       <w:r>
         <w:rPr>
           <w:b/>
@@ -174,20 +175,18 @@
           <w:szCs w:val="32"/>
           <w:lang w:val="en-US"/>
         </w:rPr>
-        <w:t xml:space="preserve"> </w:t>
-      </w:r>
-    </w:p>
-    <w:p>
-      <w:pPr>
-        <w:spacing w:line="276" w:lineRule="auto"/>
-        <w:jc w:val="center"/>
+        <w:t>Hata</w:t>
+      </w:r>
+      <w:proofErr w:type="spellEnd"/>
+      <w:r>
         <w:rPr>
           <w:b/>
           <w:sz w:val="44"/>
           <w:szCs w:val="32"/>
           <w:lang w:val="en-US"/>
         </w:rPr>
-      </w:pPr>
+        <w:t xml:space="preserve"> Propagation Model Code</w:t>
+      </w:r>
       <w:r>
         <w:rPr>
           <w:b/>
@@ -195,7 +194,7 @@
           <w:szCs w:val="32"/>
           <w:lang w:val="en-US"/>
         </w:rPr>
-        <w:t>TUTORIAL</w:t>
+        <w:t xml:space="preserve"> </w:t>
       </w:r>
     </w:p>
     <w:p>
@@ -203,9 +202,21 @@
         <w:spacing w:line="276" w:lineRule="auto"/>
         <w:jc w:val="center"/>
         <w:rPr>
-          <w:lang w:val="en-US"/>
-        </w:rPr>
-      </w:pPr>
+          <w:b/>
+          <w:sz w:val="44"/>
+          <w:szCs w:val="32"/>
+          <w:lang w:val="en-US"/>
+        </w:rPr>
+      </w:pPr>
+      <w:r>
+        <w:rPr>
+          <w:b/>
+          <w:sz w:val="44"/>
+          <w:szCs w:val="32"/>
+          <w:lang w:val="en-US"/>
+        </w:rPr>
+        <w:t>TUTORIAL</w:t>
+      </w:r>
     </w:p>
     <w:p>
       <w:pPr>
@@ -230,6 +241,15 @@
         <w:spacing w:line="276" w:lineRule="auto"/>
         <w:jc w:val="center"/>
         <w:rPr>
+          <w:lang w:val="en-US"/>
+        </w:rPr>
+      </w:pPr>
+    </w:p>
+    <w:p>
+      <w:pPr>
+        <w:spacing w:line="276" w:lineRule="auto"/>
+        <w:jc w:val="center"/>
+        <w:rPr>
           <w:b/>
           <w:sz w:val="32"/>
           <w:lang w:val="en-US"/>
@@ -479,7 +499,23 @@
           <w:szCs w:val="24"/>
           <w:lang w:val="en-US"/>
         </w:rPr>
-        <w:t xml:space="preserve"> of the extended Hata propagation </w:t>
+        <w:t xml:space="preserve"> of the extended </w:t>
+      </w:r>
+      <w:proofErr w:type="spellStart"/>
+      <w:r>
+        <w:rPr>
+          <w:szCs w:val="24"/>
+          <w:lang w:val="en-US"/>
+        </w:rPr>
+        <w:t>Hata</w:t>
+      </w:r>
+      <w:proofErr w:type="spellEnd"/>
+      <w:r>
+        <w:rPr>
+          <w:szCs w:val="24"/>
+          <w:lang w:val="en-US"/>
+        </w:rPr>
+        <w:t xml:space="preserve"> propagation </w:t>
       </w:r>
       <w:r>
         <w:rPr>
@@ -709,12 +745,21 @@
         </w:rPr>
         <w:t>located in the root folder (‘</w:t>
       </w:r>
+      <w:proofErr w:type="spellStart"/>
       <w:r>
         <w:rPr>
           <w:i/>
           <w:lang w:val="en-US"/>
         </w:rPr>
-        <w:t>eHATA/</w:t>
+        <w:t>eHATA</w:t>
+      </w:r>
+      <w:proofErr w:type="spellEnd"/>
+      <w:r>
+        <w:rPr>
+          <w:i/>
+          <w:lang w:val="en-US"/>
+        </w:rPr>
+        <w:t>/</w:t>
       </w:r>
       <w:r>
         <w:rPr>
@@ -722,26 +767,51 @@
         </w:rPr>
         <w:t>’).  8 functions (‘</w:t>
       </w:r>
+      <w:proofErr w:type="spellStart"/>
       <w:r>
         <w:rPr>
           <w:i/>
           <w:lang w:val="en-US"/>
         </w:rPr>
-        <w:t>ExtendedHata_*.m</w:t>
-      </w:r>
-      <w:r>
-        <w:rPr>
-          <w:lang w:val="en-US"/>
-        </w:rPr>
-        <w:t>’) were implemented specifically for the extended Hata propagation model and 1 function (‘</w:t>
-      </w:r>
+        <w:t>ExtendedHata</w:t>
+      </w:r>
+      <w:proofErr w:type="spellEnd"/>
       <w:r>
         <w:rPr>
           <w:i/>
           <w:lang w:val="en-US"/>
         </w:rPr>
+        <w:t>_*.m</w:t>
+      </w:r>
+      <w:r>
+        <w:rPr>
+          <w:lang w:val="en-US"/>
+        </w:rPr>
+        <w:t xml:space="preserve">’) were implemented specifically for the extended </w:t>
+      </w:r>
+      <w:proofErr w:type="spellStart"/>
+      <w:r>
+        <w:rPr>
+          <w:lang w:val="en-US"/>
+        </w:rPr>
+        <w:t>Hata</w:t>
+      </w:r>
+      <w:proofErr w:type="spellEnd"/>
+      <w:r>
+        <w:rPr>
+          <w:lang w:val="en-US"/>
+        </w:rPr>
+        <w:t xml:space="preserve"> propagation model and 1 function (‘</w:t>
+      </w:r>
+      <w:proofErr w:type="spellStart"/>
+      <w:r>
+        <w:rPr>
+          <w:i/>
+          <w:lang w:val="en-US"/>
+        </w:rPr>
         <w:t>piecelin.m</w:t>
       </w:r>
+      <w:proofErr w:type="spellEnd"/>
       <w:r>
         <w:rPr>
           <w:lang w:val="en-US"/>
@@ -769,25 +839,57 @@
         </w:rPr>
         <w:t>ach of the m-files, description, inputs, and outputs are documented at the beginning of the file. The folder ‘</w:t>
       </w:r>
+      <w:proofErr w:type="spellStart"/>
       <w:r>
         <w:rPr>
           <w:i/>
           <w:lang w:val="en-US"/>
         </w:rPr>
-        <w:t>eHATA/tests</w:t>
-      </w:r>
-      <w:r>
-        <w:rPr>
-          <w:lang w:val="en-US"/>
-        </w:rPr>
-        <w:t>’ contains 8 MATLAB scripts and a (.mat) data file used to test each function individually. The folder ‘</w:t>
-      </w:r>
+        <w:t>eHATA</w:t>
+      </w:r>
+      <w:proofErr w:type="spellEnd"/>
       <w:r>
         <w:rPr>
           <w:i/>
           <w:lang w:val="en-US"/>
         </w:rPr>
-        <w:t>eHATA/doc</w:t>
+        <w:t>/tests</w:t>
+      </w:r>
+      <w:r>
+        <w:rPr>
+          <w:lang w:val="en-US"/>
+        </w:rPr>
+        <w:t xml:space="preserve">’ contains 8 MATLAB scripts and a </w:t>
+      </w:r>
+      <w:proofErr w:type="gramStart"/>
+      <w:r>
+        <w:rPr>
+          <w:lang w:val="en-US"/>
+        </w:rPr>
+        <w:t>(.mat</w:t>
+      </w:r>
+      <w:proofErr w:type="gramEnd"/>
+      <w:r>
+        <w:rPr>
+          <w:lang w:val="en-US"/>
+        </w:rPr>
+        <w:t>) data file used to test each function individually. The folder ‘</w:t>
+      </w:r>
+      <w:proofErr w:type="spellStart"/>
+      <w:r>
+        <w:rPr>
+          <w:i/>
+          <w:lang w:val="en-US"/>
+        </w:rPr>
+        <w:t>eHATA</w:t>
+      </w:r>
+      <w:proofErr w:type="spellEnd"/>
+      <w:r>
+        <w:rPr>
+          <w:i/>
+          <w:lang w:val="en-US"/>
+        </w:rPr>
+        <w:t>/doc</w:t>
       </w:r>
       <w:r>
         <w:rPr>
@@ -884,9 +986,11 @@
       <w:r>
         <w:t xml:space="preserve"> </w:t>
       </w:r>
+      <w:proofErr w:type="spellStart"/>
       <w:r>
         <w:t>addpath</w:t>
       </w:r>
+      <w:proofErr w:type="spellEnd"/>
       <w:r>
         <w:t>('</w:t>
       </w:r>
@@ -900,8 +1004,13 @@
         <w:t>\</w:t>
       </w:r>
       <w:r>
-        <w:t>MATLAB\eHATA</w:t>
-      </w:r>
+        <w:t>MATLAB\</w:t>
+      </w:r>
+      <w:proofErr w:type="spellStart"/>
+      <w:r>
+        <w:t>eHATA</w:t>
+      </w:r>
+      <w:proofErr w:type="spellEnd"/>
       <w:r>
         <w:t>')</w:t>
       </w:r>
@@ -939,6 +1048,7 @@
         </w:rPr>
         <w:t>The function ‘</w:t>
       </w:r>
+      <w:proofErr w:type="spellStart"/>
       <w:r>
         <w:rPr>
           <w:i/>
@@ -946,6 +1056,7 @@
         </w:rPr>
         <w:t>ExtendedHata_MedianBasicPropLoss.m</w:t>
       </w:r>
+      <w:proofErr w:type="spellEnd"/>
       <w:r>
         <w:rPr>
           <w:lang w:val="en-US"/>
@@ -986,7 +1097,21 @@
         <w:rPr>
           <w:lang w:val="en-US"/>
         </w:rPr>
-        <w:t xml:space="preserve">the extended Hata model. </w:t>
+        <w:t xml:space="preserve">the extended </w:t>
+      </w:r>
+      <w:proofErr w:type="spellStart"/>
+      <w:r>
+        <w:rPr>
+          <w:lang w:val="en-US"/>
+        </w:rPr>
+        <w:t>Hata</w:t>
+      </w:r>
+      <w:proofErr w:type="spellEnd"/>
+      <w:r>
+        <w:rPr>
+          <w:lang w:val="en-US"/>
+        </w:rPr>
+        <w:t xml:space="preserve"> model. </w:t>
       </w:r>
       <w:r>
         <w:rPr>
@@ -1061,26 +1186,65 @@
       <w:r>
         <w:t>[</w:t>
       </w:r>
+      <w:proofErr w:type="spellStart"/>
       <w:r>
         <w:t>Median</w:t>
       </w:r>
       <w:r>
-        <w:t>LossEH,</w:t>
+        <w:t>LossEH</w:t>
+      </w:r>
+      <w:proofErr w:type="spellEnd"/>
+      <w:r>
+        <w:t>,</w:t>
       </w:r>
       <w:r>
         <w:t xml:space="preserve"> </w:t>
       </w:r>
+      <w:proofErr w:type="spellStart"/>
       <w:r>
         <w:t>Median</w:t>
       </w:r>
       <w:r>
-        <w:t xml:space="preserve">AbmEH] = </w:t>
-      </w:r>
+        <w:t>AbmEH</w:t>
+      </w:r>
+      <w:proofErr w:type="spellEnd"/>
+      <w:r>
+        <w:t xml:space="preserve">] = </w:t>
+      </w:r>
+      <w:proofErr w:type="spellStart"/>
       <w:r>
         <w:t>E</w:t>
       </w:r>
       <w:r>
-        <w:t>xtendedHata_MedianBasicPropLoss(f, d, hb, hm, region);</w:t>
+        <w:t>xtendedHata_</w:t>
+      </w:r>
+      <w:proofErr w:type="gramStart"/>
+      <w:r>
+        <w:t>MedianBasicPropLoss</w:t>
+      </w:r>
+      <w:proofErr w:type="spellEnd"/>
+      <w:r>
+        <w:t>(</w:t>
+      </w:r>
+      <w:proofErr w:type="gramEnd"/>
+      <w:r>
+        <w:t xml:space="preserve">f, d, </w:t>
+      </w:r>
+      <w:proofErr w:type="spellStart"/>
+      <w:r>
+        <w:t>hb</w:t>
+      </w:r>
+      <w:proofErr w:type="spellEnd"/>
+      <w:r>
+        <w:t xml:space="preserve">, </w:t>
+      </w:r>
+      <w:proofErr w:type="spellStart"/>
+      <w:r>
+        <w:t>hm</w:t>
+      </w:r>
+      <w:proofErr w:type="spellEnd"/>
+      <w:r>
+        <w:t>, region);</w:t>
       </w:r>
     </w:p>
     <w:p>
@@ -1332,12 +1496,14 @@
                 <w:lang w:val="en-US"/>
               </w:rPr>
             </w:pPr>
+            <w:proofErr w:type="spellStart"/>
             <w:r>
               <w:rPr>
                 <w:lang w:val="en-US"/>
               </w:rPr>
               <w:t>hb</w:t>
             </w:r>
+            <w:proofErr w:type="spellEnd"/>
           </w:p>
         </w:tc>
         <w:tc>
@@ -1395,12 +1561,14 @@
                 <w:lang w:val="en-US"/>
               </w:rPr>
             </w:pPr>
+            <w:proofErr w:type="spellStart"/>
             <w:r>
               <w:rPr>
                 <w:lang w:val="en-US"/>
               </w:rPr>
               <w:t>hm</w:t>
             </w:r>
+            <w:proofErr w:type="spellEnd"/>
           </w:p>
         </w:tc>
         <w:tc>
@@ -1480,7 +1648,21 @@
               <w:rPr>
                 <w:lang w:val="en-US"/>
               </w:rPr>
-              <w:t>region of the area ('DenseUrban', 'Urban', 'Suburban')</w:t>
+              <w:t>region of the area ('</w:t>
+            </w:r>
+            <w:proofErr w:type="spellStart"/>
+            <w:r>
+              <w:rPr>
+                <w:lang w:val="en-US"/>
+              </w:rPr>
+              <w:t>DenseUrban</w:t>
+            </w:r>
+            <w:proofErr w:type="spellEnd"/>
+            <w:r>
+              <w:rPr>
+                <w:lang w:val="en-US"/>
+              </w:rPr>
+              <w:t>', 'Urban', 'Suburban')</w:t>
             </w:r>
           </w:p>
         </w:tc>
@@ -1517,6 +1699,7 @@
                 <w:lang w:val="en-US"/>
               </w:rPr>
             </w:pPr>
+            <w:proofErr w:type="spellStart"/>
             <w:r>
               <w:rPr>
                 <w:lang w:val="en-US"/>
@@ -1529,6 +1712,7 @@
               </w:rPr>
               <w:t>LossEH</w:t>
             </w:r>
+            <w:proofErr w:type="spellEnd"/>
           </w:p>
         </w:tc>
         <w:tc>
@@ -1586,6 +1770,7 @@
                 <w:lang w:val="en-US"/>
               </w:rPr>
             </w:pPr>
+            <w:proofErr w:type="spellStart"/>
             <w:r>
               <w:rPr>
                 <w:lang w:val="en-US"/>
@@ -1598,6 +1783,7 @@
               </w:rPr>
               <w:t>AbmEH</w:t>
             </w:r>
+            <w:proofErr w:type="spellEnd"/>
           </w:p>
         </w:tc>
         <w:tc>
@@ -1747,19 +1933,151 @@
         <w:rPr>
           <w:lang w:val="en-US"/>
         </w:rPr>
-        <w:t xml:space="preserve">the median basic propagation loss, LossEH, </w:t>
-      </w:r>
-      <w:r>
-        <w:rPr>
-          <w:lang w:val="en-US"/>
-        </w:rPr>
-        <w:t xml:space="preserve">in an </w:t>
-      </w:r>
-      <w:r>
-        <w:rPr>
-          <w:lang w:val="en-US"/>
-        </w:rPr>
-        <w:t>‘Urban’ region</w:t>
+        <w:t xml:space="preserve">the median basic propagation loss, </w:t>
+      </w:r>
+      <w:proofErr w:type="spellStart"/>
+      <w:r>
+        <w:rPr>
+          <w:lang w:val="en-US"/>
+        </w:rPr>
+        <w:t>LossEH</w:t>
+      </w:r>
+      <w:proofErr w:type="spellEnd"/>
+      <w:r>
+        <w:rPr>
+          <w:lang w:val="en-US"/>
+        </w:rPr>
+        <w:t xml:space="preserve">, </w:t>
+      </w:r>
+      <w:r>
+        <w:rPr>
+          <w:lang w:val="en-US"/>
+        </w:rPr>
+        <w:t xml:space="preserve">in an ‘Urban’ region </w:t>
+      </w:r>
+      <w:r>
+        <w:rPr>
+          <w:lang w:val="en-US"/>
+        </w:rPr>
+        <w:t xml:space="preserve">for f = 3,500 MHz, 1 km ≤ d ≤ 100 km, </w:t>
+      </w:r>
+      <w:proofErr w:type="spellStart"/>
+      <w:r>
+        <w:rPr>
+          <w:lang w:val="en-US"/>
+        </w:rPr>
+        <w:t>h</w:t>
+      </w:r>
+      <w:r>
+        <w:rPr>
+          <w:vertAlign w:val="subscript"/>
+          <w:lang w:val="en-US"/>
+        </w:rPr>
+        <w:t>b</w:t>
+      </w:r>
+      <w:proofErr w:type="spellEnd"/>
+      <w:r>
+        <w:rPr>
+          <w:lang w:val="en-US"/>
+        </w:rPr>
+        <w:t xml:space="preserve"> = </w:t>
+      </w:r>
+      <w:r>
+        <w:rPr>
+          <w:lang w:val="en-US"/>
+        </w:rPr>
+        <w:t xml:space="preserve">50 m, and </w:t>
+      </w:r>
+      <w:proofErr w:type="spellStart"/>
+      <w:r>
+        <w:rPr>
+          <w:lang w:val="en-US"/>
+        </w:rPr>
+        <w:t>h</w:t>
+      </w:r>
+      <w:r>
+        <w:rPr>
+          <w:vertAlign w:val="subscript"/>
+          <w:lang w:val="en-US"/>
+        </w:rPr>
+        <w:t>m</w:t>
+      </w:r>
+      <w:proofErr w:type="spellEnd"/>
+      <w:r>
+        <w:rPr>
+          <w:lang w:val="en-US"/>
+        </w:rPr>
+        <w:t xml:space="preserve"> = [1.5, 3, 4.5, 6] m</w:t>
+      </w:r>
+      <w:r>
+        <w:rPr>
+          <w:lang w:val="en-US"/>
+        </w:rPr>
+        <w:t>.</w:t>
+      </w:r>
+    </w:p>
+    <w:p>
+      <w:pPr>
+        <w:rPr>
+          <w:lang w:val="en-US"/>
+        </w:rPr>
+      </w:pPr>
+    </w:p>
+    <w:p>
+      <w:pPr>
+        <w:rPr>
+          <w:lang w:val="en-US"/>
+        </w:rPr>
+      </w:pPr>
+      <w:r>
+        <w:rPr>
+          <w:lang w:val="en-US"/>
+        </w:rPr>
+        <w:t xml:space="preserve">Similarly, </w:t>
+      </w:r>
+      <w:r>
+        <w:rPr>
+          <w:lang w:val="en-US"/>
+        </w:rPr>
+        <w:t>Figure below</w:t>
+      </w:r>
+      <w:r>
+        <w:rPr>
+          <w:lang w:val="en-US"/>
+        </w:rPr>
+        <w:t xml:space="preserve"> s</w:t>
+      </w:r>
+      <w:r>
+        <w:rPr>
+          <w:lang w:val="en-US"/>
+        </w:rPr>
+        <w:t>h</w:t>
+      </w:r>
+      <w:r>
+        <w:rPr>
+          <w:lang w:val="en-US"/>
+        </w:rPr>
+        <w:t>ows the median bas</w:t>
+      </w:r>
+      <w:r>
+        <w:rPr>
+          <w:lang w:val="en-US"/>
+        </w:rPr>
+        <w:t xml:space="preserve">ic propagation loss, </w:t>
+      </w:r>
+      <w:proofErr w:type="spellStart"/>
+      <w:r>
+        <w:rPr>
+          <w:lang w:val="en-US"/>
+        </w:rPr>
+        <w:t>LossEH</w:t>
+      </w:r>
+      <w:proofErr w:type="spellEnd"/>
+      <w:r>
+        <w:rPr>
+          <w:lang w:val="en-US"/>
+        </w:rPr>
+        <w:t>, in</w:t>
       </w:r>
       <w:r>
         <w:rPr>
@@ -1771,7 +2089,20 @@
         <w:rPr>
           <w:lang w:val="en-US"/>
         </w:rPr>
-        <w:t>for f = 3,500 MHz, 1 km ≤ d ≤ 100 km, h</w:t>
+        <w:t xml:space="preserve">a ‘Suburban’ region for </w:t>
+      </w:r>
+      <w:r>
+        <w:rPr>
+          <w:lang w:val="en-US"/>
+        </w:rPr>
+        <w:t xml:space="preserve">f = 3,500 MHz, 1 km ≤ d ≤ 100 km, </w:t>
+      </w:r>
+      <w:proofErr w:type="spellStart"/>
+      <w:r>
+        <w:rPr>
+          <w:lang w:val="en-US"/>
+        </w:rPr>
+        <w:t>h</w:t>
       </w:r>
       <w:r>
         <w:rPr>
@@ -1780,17 +2111,19 @@
         </w:rPr>
         <w:t>b</w:t>
       </w:r>
-      <w:r>
-        <w:rPr>
-          <w:lang w:val="en-US"/>
-        </w:rPr>
-        <w:t xml:space="preserve"> = </w:t>
-      </w:r>
-      <w:r>
-        <w:rPr>
-          <w:lang w:val="en-US"/>
-        </w:rPr>
-        <w:t>50 m, and h</w:t>
+      <w:proofErr w:type="spellEnd"/>
+      <w:r>
+        <w:rPr>
+          <w:lang w:val="en-US"/>
+        </w:rPr>
+        <w:t xml:space="preserve"> = 50 m, and </w:t>
+      </w:r>
+      <w:proofErr w:type="spellStart"/>
+      <w:r>
+        <w:rPr>
+          <w:lang w:val="en-US"/>
+        </w:rPr>
+        <w:t>h</w:t>
       </w:r>
       <w:r>
         <w:rPr>
@@ -1799,118 +2132,7 @@
         </w:rPr>
         <w:t>m</w:t>
       </w:r>
-      <w:r>
-        <w:rPr>
-          <w:lang w:val="en-US"/>
-        </w:rPr>
-        <w:t xml:space="preserve"> = [1.5, 3, 4.5, 6] m</w:t>
-      </w:r>
-      <w:r>
-        <w:rPr>
-          <w:lang w:val="en-US"/>
-        </w:rPr>
-        <w:t>.</w:t>
-      </w:r>
-    </w:p>
-    <w:p>
-      <w:pPr>
-        <w:rPr>
-          <w:lang w:val="en-US"/>
-        </w:rPr>
-      </w:pPr>
-    </w:p>
-    <w:p>
-      <w:pPr>
-        <w:rPr>
-          <w:lang w:val="en-US"/>
-        </w:rPr>
-      </w:pPr>
-      <w:r>
-        <w:rPr>
-          <w:lang w:val="en-US"/>
-        </w:rPr>
-        <w:t xml:space="preserve">Similarly, </w:t>
-      </w:r>
-      <w:r>
-        <w:rPr>
-          <w:lang w:val="en-US"/>
-        </w:rPr>
-        <w:t>Figure below</w:t>
-      </w:r>
-      <w:r>
-        <w:rPr>
-          <w:lang w:val="en-US"/>
-        </w:rPr>
-        <w:t xml:space="preserve"> s</w:t>
-      </w:r>
-      <w:r>
-        <w:rPr>
-          <w:lang w:val="en-US"/>
-        </w:rPr>
-        <w:t>h</w:t>
-      </w:r>
-      <w:r>
-        <w:rPr>
-          <w:lang w:val="en-US"/>
-        </w:rPr>
-        <w:t>ows the median bas</w:t>
-      </w:r>
-      <w:r>
-        <w:rPr>
-          <w:lang w:val="en-US"/>
-        </w:rPr>
-        <w:t>ic propagation loss, LossEH, in</w:t>
-      </w:r>
-      <w:r>
-        <w:rPr>
-          <w:lang w:val="en-US"/>
-        </w:rPr>
-        <w:t xml:space="preserve"> </w:t>
-      </w:r>
-      <w:r>
-        <w:rPr>
-          <w:lang w:val="en-US"/>
-        </w:rPr>
-        <w:t xml:space="preserve">a </w:t>
-      </w:r>
-      <w:r>
-        <w:rPr>
-          <w:lang w:val="en-US"/>
-        </w:rPr>
-        <w:t>‘Suburban’ region</w:t>
-      </w:r>
-      <w:r>
-        <w:rPr>
-          <w:lang w:val="en-US"/>
-        </w:rPr>
-        <w:t xml:space="preserve"> for </w:t>
-      </w:r>
-      <w:r>
-        <w:rPr>
-          <w:lang w:val="en-US"/>
-        </w:rPr>
-        <w:t>f = 3,500 MHz, 1 km ≤ d ≤ 100 km, h</w:t>
-      </w:r>
-      <w:r>
-        <w:rPr>
-          <w:vertAlign w:val="subscript"/>
-          <w:lang w:val="en-US"/>
-        </w:rPr>
-        <w:t>b</w:t>
-      </w:r>
-      <w:r>
-        <w:rPr>
-          <w:lang w:val="en-US"/>
-        </w:rPr>
-        <w:t xml:space="preserve"> = 50 m, and h</w:t>
-      </w:r>
-      <w:r>
-        <w:rPr>
-          <w:vertAlign w:val="subscript"/>
-          <w:lang w:val="en-US"/>
-        </w:rPr>
-        <w:t>m</w:t>
-      </w:r>
+      <w:proofErr w:type="spellEnd"/>
       <w:r>
         <w:rPr>
           <w:lang w:val="en-US"/>
@@ -2060,7 +2282,21 @@
         <w:rPr>
           <w:lang w:val="en-US"/>
         </w:rPr>
-        <w:t xml:space="preserve">In addition to the median basic transmission loss, the extended Hata model also implement various site-specific corrections to be applied to the median loss curves. These correction factors depend on terrain data of each individual path and they are used in situations where the terrain data becomes irregular and rugged. </w:t>
+        <w:t xml:space="preserve">In addition to the median basic transmission loss, the extended </w:t>
+      </w:r>
+      <w:proofErr w:type="spellStart"/>
+      <w:r>
+        <w:rPr>
+          <w:lang w:val="en-US"/>
+        </w:rPr>
+        <w:t>Hata</w:t>
+      </w:r>
+      <w:proofErr w:type="spellEnd"/>
+      <w:r>
+        <w:rPr>
+          <w:lang w:val="en-US"/>
+        </w:rPr>
+        <w:t xml:space="preserve"> model also implement various site-specific corrections to be applied to the median loss curves. These correction factors depend on terrain data of each individual path and they are used in situations where the terrain data becomes irregular and rugged. </w:t>
       </w:r>
     </w:p>
     <w:p>
@@ -2089,6 +2325,7 @@
         </w:rPr>
         <w:t>The function ‘</w:t>
       </w:r>
+      <w:proofErr w:type="spellStart"/>
       <w:r>
         <w:rPr>
           <w:i/>
@@ -2110,6 +2347,7 @@
         </w:rPr>
         <w:t>.m</w:t>
       </w:r>
+      <w:proofErr w:type="spellEnd"/>
       <w:r>
         <w:rPr>
           <w:lang w:val="en-US"/>
@@ -2190,7 +2428,60 @@
         <w:t xml:space="preserve">&gt;&gt; </w:t>
       </w:r>
       <w:r>
-        <w:t>[hb_eff_m, hm_eff_m] = ExtendedHata_EffHeightCorr(hb_ant_m,     hm_ant_m, elev);</w:t>
+        <w:t>[</w:t>
+      </w:r>
+      <w:proofErr w:type="spellStart"/>
+      <w:r>
+        <w:t>hb_eff_m</w:t>
+      </w:r>
+      <w:proofErr w:type="spellEnd"/>
+      <w:r>
+        <w:t xml:space="preserve">, </w:t>
+      </w:r>
+      <w:proofErr w:type="spellStart"/>
+      <w:r>
+        <w:t>hm_eff_m</w:t>
+      </w:r>
+      <w:proofErr w:type="spellEnd"/>
+      <w:r>
+        <w:t xml:space="preserve">] = </w:t>
+      </w:r>
+      <w:proofErr w:type="spellStart"/>
+      <w:r>
+        <w:t>ExtendedHata_</w:t>
+      </w:r>
+      <w:proofErr w:type="gramStart"/>
+      <w:r>
+        <w:t>EffHeightCorr</w:t>
+      </w:r>
+      <w:proofErr w:type="spellEnd"/>
+      <w:r>
+        <w:t>(</w:t>
+      </w:r>
+      <w:proofErr w:type="spellStart"/>
+      <w:proofErr w:type="gramEnd"/>
+      <w:r>
+        <w:t>hb_ant_m</w:t>
+      </w:r>
+      <w:proofErr w:type="spellEnd"/>
+      <w:r>
+        <w:t xml:space="preserve">,     </w:t>
+      </w:r>
+      <w:proofErr w:type="spellStart"/>
+      <w:r>
+        <w:t>hm_ant_m</w:t>
+      </w:r>
+      <w:proofErr w:type="spellEnd"/>
+      <w:r>
+        <w:t xml:space="preserve">, </w:t>
+      </w:r>
+      <w:proofErr w:type="spellStart"/>
+      <w:r>
+        <w:t>elev</w:t>
+      </w:r>
+      <w:proofErr w:type="spellEnd"/>
+      <w:r>
+        <w:t>);</w:t>
       </w:r>
     </w:p>
     <w:p>
@@ -2303,12 +2594,14 @@
                 <w:lang w:val="en-US"/>
               </w:rPr>
             </w:pPr>
+            <w:proofErr w:type="spellStart"/>
             <w:r>
               <w:rPr>
                 <w:lang w:val="en-US"/>
               </w:rPr>
               <w:t>hb_ant_m</w:t>
             </w:r>
+            <w:proofErr w:type="spellEnd"/>
           </w:p>
         </w:tc>
         <w:tc>
@@ -2359,12 +2652,14 @@
                 <w:lang w:val="en-US"/>
               </w:rPr>
             </w:pPr>
+            <w:proofErr w:type="spellStart"/>
             <w:r>
               <w:rPr>
                 <w:lang w:val="en-US"/>
               </w:rPr>
               <w:t>hm_ant_m</w:t>
             </w:r>
+            <w:proofErr w:type="spellEnd"/>
           </w:p>
         </w:tc>
         <w:tc>
@@ -2410,12 +2705,14 @@
                 <w:lang w:val="en-US"/>
               </w:rPr>
             </w:pPr>
+            <w:proofErr w:type="spellStart"/>
             <w:r>
               <w:rPr>
                 <w:lang w:val="en-US"/>
               </w:rPr>
               <w:t>elev</w:t>
             </w:r>
+            <w:proofErr w:type="spellEnd"/>
           </w:p>
         </w:tc>
         <w:tc>
@@ -2463,11 +2760,69 @@
                 <w:lang w:val="en-US"/>
               </w:rPr>
             </w:pPr>
-            <w:r>
-              <w:rPr>
-                <w:lang w:val="en-US"/>
-              </w:rPr>
-              <w:t>elev(1) = numPoints – 1 (where numPoints is the number of points between Tx &amp; Rx)</w:t>
+            <w:proofErr w:type="spellStart"/>
+            <w:proofErr w:type="gramStart"/>
+            <w:r>
+              <w:rPr>
+                <w:lang w:val="en-US"/>
+              </w:rPr>
+              <w:t>elev</w:t>
+            </w:r>
+            <w:proofErr w:type="spellEnd"/>
+            <w:r>
+              <w:rPr>
+                <w:lang w:val="en-US"/>
+              </w:rPr>
+              <w:t>(</w:t>
+            </w:r>
+            <w:proofErr w:type="gramEnd"/>
+            <w:r>
+              <w:rPr>
+                <w:lang w:val="en-US"/>
+              </w:rPr>
+              <w:t xml:space="preserve">1) = </w:t>
+            </w:r>
+            <w:proofErr w:type="spellStart"/>
+            <w:r>
+              <w:rPr>
+                <w:lang w:val="en-US"/>
+              </w:rPr>
+              <w:t>numPoints</w:t>
+            </w:r>
+            <w:proofErr w:type="spellEnd"/>
+            <w:r>
+              <w:rPr>
+                <w:lang w:val="en-US"/>
+              </w:rPr>
+              <w:t xml:space="preserve"> – 1 (where </w:t>
+            </w:r>
+            <w:proofErr w:type="spellStart"/>
+            <w:r>
+              <w:rPr>
+                <w:lang w:val="en-US"/>
+              </w:rPr>
+              <w:t>numPoints</w:t>
+            </w:r>
+            <w:proofErr w:type="spellEnd"/>
+            <w:r>
+              <w:rPr>
+                <w:lang w:val="en-US"/>
+              </w:rPr>
+              <w:t xml:space="preserve"> is the number of points between </w:t>
+            </w:r>
+            <w:proofErr w:type="spellStart"/>
+            <w:r>
+              <w:rPr>
+                <w:lang w:val="en-US"/>
+              </w:rPr>
+              <w:t>Tx</w:t>
+            </w:r>
+            <w:proofErr w:type="spellEnd"/>
+            <w:r>
+              <w:rPr>
+                <w:lang w:val="en-US"/>
+              </w:rPr>
+              <w:t xml:space="preserve"> &amp; Rx)</w:t>
             </w:r>
           </w:p>
           <w:p>
@@ -2486,11 +2841,27 @@
                 <w:lang w:val="en-US"/>
               </w:rPr>
             </w:pPr>
-            <w:r>
-              <w:rPr>
-                <w:lang w:val="en-US"/>
-              </w:rPr>
-              <w:t xml:space="preserve">elev(2) = distance between points (in meters). </w:t>
+            <w:proofErr w:type="spellStart"/>
+            <w:proofErr w:type="gramStart"/>
+            <w:r>
+              <w:rPr>
+                <w:lang w:val="en-US"/>
+              </w:rPr>
+              <w:t>elev</w:t>
+            </w:r>
+            <w:proofErr w:type="spellEnd"/>
+            <w:r>
+              <w:rPr>
+                <w:lang w:val="en-US"/>
+              </w:rPr>
+              <w:t>(</w:t>
+            </w:r>
+            <w:proofErr w:type="gramEnd"/>
+            <w:r>
+              <w:rPr>
+                <w:lang w:val="en-US"/>
+              </w:rPr>
+              <w:t xml:space="preserve">2) = distance between points (in meters). </w:t>
             </w:r>
           </w:p>
           <w:p>
@@ -2510,7 +2881,57 @@
               <w:rPr>
                 <w:lang w:val="en-US"/>
               </w:rPr>
-              <w:t>Thus, elev(1)- 1)*elev(2)=distance between Tx &amp; Rx)</w:t>
+              <w:t xml:space="preserve">Thus, </w:t>
+            </w:r>
+            <w:proofErr w:type="spellStart"/>
+            <w:proofErr w:type="gramStart"/>
+            <w:r>
+              <w:rPr>
+                <w:lang w:val="en-US"/>
+              </w:rPr>
+              <w:t>elev</w:t>
+            </w:r>
+            <w:proofErr w:type="spellEnd"/>
+            <w:r>
+              <w:rPr>
+                <w:lang w:val="en-US"/>
+              </w:rPr>
+              <w:t>(</w:t>
+            </w:r>
+            <w:proofErr w:type="gramEnd"/>
+            <w:r>
+              <w:rPr>
+                <w:lang w:val="en-US"/>
+              </w:rPr>
+              <w:t>1)- 1)*</w:t>
+            </w:r>
+            <w:proofErr w:type="spellStart"/>
+            <w:r>
+              <w:rPr>
+                <w:lang w:val="en-US"/>
+              </w:rPr>
+              <w:t>elev</w:t>
+            </w:r>
+            <w:proofErr w:type="spellEnd"/>
+            <w:r>
+              <w:rPr>
+                <w:lang w:val="en-US"/>
+              </w:rPr>
+              <w:t xml:space="preserve">(2)=distance between </w:t>
+            </w:r>
+            <w:proofErr w:type="spellStart"/>
+            <w:r>
+              <w:rPr>
+                <w:lang w:val="en-US"/>
+              </w:rPr>
+              <w:t>Tx</w:t>
+            </w:r>
+            <w:proofErr w:type="spellEnd"/>
+            <w:r>
+              <w:rPr>
+                <w:lang w:val="en-US"/>
+              </w:rPr>
+              <w:t xml:space="preserve"> &amp; Rx)</w:t>
             </w:r>
           </w:p>
           <w:p>
@@ -2529,11 +2950,55 @@
                 <w:lang w:val="en-US"/>
               </w:rPr>
             </w:pPr>
-            <w:r>
-              <w:rPr>
-                <w:lang w:val="en-US"/>
-              </w:rPr>
-              <w:t>elev(3) = Tx elevation (in meters)             elev(numPoints+2) = Rx elevation (in meters)</w:t>
+            <w:proofErr w:type="spellStart"/>
+            <w:proofErr w:type="gramStart"/>
+            <w:r>
+              <w:rPr>
+                <w:lang w:val="en-US"/>
+              </w:rPr>
+              <w:t>elev</w:t>
+            </w:r>
+            <w:proofErr w:type="spellEnd"/>
+            <w:r>
+              <w:rPr>
+                <w:lang w:val="en-US"/>
+              </w:rPr>
+              <w:t>(</w:t>
+            </w:r>
+            <w:proofErr w:type="gramEnd"/>
+            <w:r>
+              <w:rPr>
+                <w:lang w:val="en-US"/>
+              </w:rPr>
+              <w:t xml:space="preserve">3) = </w:t>
+            </w:r>
+            <w:proofErr w:type="spellStart"/>
+            <w:r>
+              <w:rPr>
+                <w:lang w:val="en-US"/>
+              </w:rPr>
+              <w:t>Tx</w:t>
+            </w:r>
+            <w:proofErr w:type="spellEnd"/>
+            <w:r>
+              <w:rPr>
+                <w:lang w:val="en-US"/>
+              </w:rPr>
+              <w:t xml:space="preserve"> elevation (in meters)             </w:t>
+            </w:r>
+            <w:proofErr w:type="spellStart"/>
+            <w:r>
+              <w:rPr>
+                <w:lang w:val="en-US"/>
+              </w:rPr>
+              <w:t>elev</w:t>
+            </w:r>
+            <w:proofErr w:type="spellEnd"/>
+            <w:r>
+              <w:rPr>
+                <w:lang w:val="en-US"/>
+              </w:rPr>
+              <w:t>(numPoints+2) = Rx elevation (in meters)</w:t>
             </w:r>
           </w:p>
         </w:tc>
@@ -2570,12 +3035,14 @@
                 <w:lang w:val="en-US"/>
               </w:rPr>
             </w:pPr>
+            <w:proofErr w:type="spellStart"/>
             <w:r>
               <w:rPr>
                 <w:lang w:val="en-US"/>
               </w:rPr>
               <w:t>hb_eff_m</w:t>
             </w:r>
+            <w:proofErr w:type="spellEnd"/>
           </w:p>
         </w:tc>
         <w:tc>
@@ -2626,11 +3093,19 @@
                 <w:lang w:val="en-US"/>
               </w:rPr>
             </w:pPr>
-            <w:r>
-              <w:rPr>
-                <w:lang w:val="en-US"/>
-              </w:rPr>
-              <w:t xml:space="preserve">hm_eff_m    </w:t>
+            <w:proofErr w:type="spellStart"/>
+            <w:r>
+              <w:rPr>
+                <w:lang w:val="en-US"/>
+              </w:rPr>
+              <w:t>hm_eff_m</w:t>
+            </w:r>
+            <w:proofErr w:type="spellEnd"/>
+            <w:r>
+              <w:rPr>
+                <w:lang w:val="en-US"/>
+              </w:rPr>
+              <w:t xml:space="preserve">    </w:t>
             </w:r>
           </w:p>
         </w:tc>
@@ -2687,44 +3162,20 @@
         </w:rPr>
         <w:t>The function ‘</w:t>
       </w:r>
+      <w:proofErr w:type="spellStart"/>
       <w:r>
         <w:rPr>
           <w:i/>
           <w:lang w:val="en-US"/>
         </w:rPr>
-        <w:t>ExtendedHata_</w:t>
-      </w:r>
-      <w:r>
-        <w:rPr>
-          <w:i/>
-          <w:lang w:val="en-US"/>
-        </w:rPr>
-        <w:t>RollingHillyCorr</w:t>
-      </w:r>
-      <w:r>
-        <w:rPr>
-          <w:i/>
-          <w:lang w:val="en-US"/>
-        </w:rPr>
-        <w:t>.m</w:t>
-      </w:r>
-      <w:r>
-        <w:rPr>
-          <w:lang w:val="en-US"/>
-        </w:rPr>
-        <w:t xml:space="preserve">’ is used to compute </w:t>
-      </w:r>
-      <w:r>
-        <w:rPr>
-          <w:lang w:val="en-US"/>
-        </w:rPr>
-        <w:t>“median”, “fine”, and “total” rolling hilly terrain corrections (applied to the vicinity of the mobile station only)</w:t>
-      </w:r>
-      <w:r>
-        <w:rPr>
-          <w:lang w:val="en-US"/>
-        </w:rPr>
-        <w:t>. More details of the definition and calculation method can be found in [1-2].</w:t>
+        <w:t>ExtendedHata_RollingHillyCorr.m</w:t>
+      </w:r>
+      <w:proofErr w:type="spellEnd"/>
+      <w:r>
+        <w:rPr>
+          <w:lang w:val="en-US"/>
+        </w:rPr>
+        <w:t>’ is used to compute “median”, “fine”, and “total” rolling hilly terrain corrections (applied to the vicinity of the mobile station only). More details of the definition and calculation method can be found in [1-2].</w:t>
       </w:r>
     </w:p>
     <w:p>
@@ -2749,7 +3200,47 @@
         </w:rPr>
       </w:pPr>
       <w:r>
-        <w:t>&gt;&gt; [Krh, Kh, Khf] = ExtendedHata_RollingHillyCorr(elev);</w:t>
+        <w:t>&gt;&gt; [</w:t>
+      </w:r>
+      <w:proofErr w:type="spellStart"/>
+      <w:r>
+        <w:t>Krh</w:t>
+      </w:r>
+      <w:proofErr w:type="spellEnd"/>
+      <w:r>
+        <w:t xml:space="preserve">, </w:t>
+      </w:r>
+      <w:proofErr w:type="spellStart"/>
+      <w:r>
+        <w:t>Kh</w:t>
+      </w:r>
+      <w:proofErr w:type="spellEnd"/>
+      <w:r>
+        <w:t xml:space="preserve">, </w:t>
+      </w:r>
+      <w:proofErr w:type="spellStart"/>
+      <w:r>
+        <w:t>Khf</w:t>
+      </w:r>
+      <w:proofErr w:type="spellEnd"/>
+      <w:r>
+        <w:t xml:space="preserve">] = </w:t>
+      </w:r>
+      <w:proofErr w:type="spellStart"/>
+      <w:r>
+        <w:t>ExtendedHata_RollingHillyCorr</w:t>
+      </w:r>
+      <w:proofErr w:type="spellEnd"/>
+      <w:r>
+        <w:t>(</w:t>
+      </w:r>
+      <w:proofErr w:type="spellStart"/>
+      <w:r>
+        <w:t>elev</w:t>
+      </w:r>
+      <w:proofErr w:type="spellEnd"/>
+      <w:r>
+        <w:t>);</w:t>
       </w:r>
     </w:p>
     <w:p>
@@ -2861,12 +3352,14 @@
                 <w:lang w:val="en-US"/>
               </w:rPr>
             </w:pPr>
+            <w:proofErr w:type="spellStart"/>
             <w:r>
               <w:rPr>
                 <w:lang w:val="en-US"/>
               </w:rPr>
               <w:t>elev</w:t>
             </w:r>
+            <w:proofErr w:type="spellEnd"/>
           </w:p>
         </w:tc>
         <w:tc>
@@ -2926,12 +3419,14 @@
                 <w:lang w:val="en-US"/>
               </w:rPr>
             </w:pPr>
+            <w:proofErr w:type="spellStart"/>
             <w:r>
               <w:rPr>
                 <w:lang w:val="en-US"/>
               </w:rPr>
               <w:t>Krh</w:t>
             </w:r>
+            <w:proofErr w:type="spellEnd"/>
           </w:p>
         </w:tc>
         <w:tc>
@@ -2948,38 +3443,44 @@
               <w:rPr>
                 <w:lang w:val="en-US"/>
               </w:rPr>
-              <w:t xml:space="preserve">total </w:t>
-            </w:r>
-            <w:r>
-              <w:rPr>
-                <w:lang w:val="en-US"/>
-              </w:rPr>
-              <w:t xml:space="preserve">correction factor </w:t>
-            </w:r>
-            <w:r>
-              <w:rPr>
-                <w:lang w:val="en-US"/>
-              </w:rPr>
-              <w:t xml:space="preserve">for </w:t>
-            </w:r>
-            <w:r>
-              <w:rPr>
-                <w:lang w:val="en-US"/>
-              </w:rPr>
-              <w:t>r</w:t>
-            </w:r>
-            <w:r>
-              <w:rPr>
-                <w:lang w:val="en-US"/>
-              </w:rPr>
-              <w:t>olling hilly terrain (in decibels)</w:t>
-            </w:r>
-            <w:r>
-              <w:rPr>
-                <w:lang w:val="en-US"/>
-              </w:rPr>
-              <w:t>, where Krh = Kh - Khf</w:t>
-            </w:r>
+              <w:t xml:space="preserve">total correction factor for rolling hilly terrain (in decibels), where </w:t>
+            </w:r>
+            <w:proofErr w:type="spellStart"/>
+            <w:r>
+              <w:rPr>
+                <w:lang w:val="en-US"/>
+              </w:rPr>
+              <w:t>Krh</w:t>
+            </w:r>
+            <w:proofErr w:type="spellEnd"/>
+            <w:r>
+              <w:rPr>
+                <w:lang w:val="en-US"/>
+              </w:rPr>
+              <w:t xml:space="preserve"> = </w:t>
+            </w:r>
+            <w:proofErr w:type="spellStart"/>
+            <w:r>
+              <w:rPr>
+                <w:lang w:val="en-US"/>
+              </w:rPr>
+              <w:t>Kh</w:t>
+            </w:r>
+            <w:proofErr w:type="spellEnd"/>
+            <w:r>
+              <w:rPr>
+                <w:lang w:val="en-US"/>
+              </w:rPr>
+              <w:t xml:space="preserve"> - </w:t>
+            </w:r>
+            <w:proofErr w:type="spellStart"/>
+            <w:r>
+              <w:rPr>
+                <w:lang w:val="en-US"/>
+              </w:rPr>
+              <w:t>Khf</w:t>
+            </w:r>
+            <w:proofErr w:type="spellEnd"/>
           </w:p>
         </w:tc>
       </w:tr>
@@ -3007,12 +3508,14 @@
                 <w:lang w:val="en-US"/>
               </w:rPr>
             </w:pPr>
+            <w:proofErr w:type="spellStart"/>
             <w:r>
               <w:rPr>
                 <w:lang w:val="en-US"/>
               </w:rPr>
               <w:t>Kh</w:t>
             </w:r>
+            <w:proofErr w:type="spellEnd"/>
           </w:p>
           <w:p>
             <w:pPr>
@@ -3065,12 +3568,14 @@
                 <w:lang w:val="en-US"/>
               </w:rPr>
             </w:pPr>
+            <w:proofErr w:type="spellStart"/>
             <w:r>
               <w:rPr>
                 <w:lang w:val="en-US"/>
               </w:rPr>
               <w:t>Khf</w:t>
             </w:r>
+            <w:proofErr w:type="spellEnd"/>
           </w:p>
           <w:p>
             <w:pPr>
@@ -3133,6 +3638,7 @@
         </w:rPr>
         <w:t>The function ‘</w:t>
       </w:r>
+      <w:proofErr w:type="spellStart"/>
       <w:r>
         <w:rPr>
           <w:i/>
@@ -3154,6 +3660,7 @@
         </w:rPr>
         <w:t>.m</w:t>
       </w:r>
+      <w:proofErr w:type="spellEnd"/>
       <w:r>
         <w:rPr>
           <w:lang w:val="en-US"/>
@@ -3207,16 +3714,34 @@
         </w:rPr>
       </w:pPr>
       <w:r>
-        <w:t xml:space="preserve">&gt;&gt; </w:t>
-      </w:r>
-      <w:r>
-        <w:t xml:space="preserve"> </w:t>
-      </w:r>
-      <w:r>
-        <w:t>Kgs = ExtendedHata_GeneralSlopeCorr(elev)</w:t>
-      </w:r>
-      <w:r>
-        <w:t>;</w:t>
+        <w:t>&gt;</w:t>
+      </w:r>
+      <w:proofErr w:type="gramStart"/>
+      <w:r>
+        <w:t xml:space="preserve">&gt; </w:t>
+      </w:r>
+      <w:r>
+        <w:t xml:space="preserve"> Kgs</w:t>
+      </w:r>
+      <w:proofErr w:type="gramEnd"/>
+      <w:r>
+        <w:t xml:space="preserve"> = </w:t>
+      </w:r>
+      <w:proofErr w:type="spellStart"/>
+      <w:r>
+        <w:t>ExtendedHata_GeneralSlopeCorr</w:t>
+      </w:r>
+      <w:proofErr w:type="spellEnd"/>
+      <w:r>
+        <w:t>(</w:t>
+      </w:r>
+      <w:proofErr w:type="spellStart"/>
+      <w:r>
+        <w:t>elev</w:t>
+      </w:r>
+      <w:proofErr w:type="spellEnd"/>
+      <w:r>
+        <w:t>);</w:t>
       </w:r>
     </w:p>
     <w:p>
@@ -3328,12 +3853,14 @@
                 <w:lang w:val="en-US"/>
               </w:rPr>
             </w:pPr>
+            <w:proofErr w:type="spellStart"/>
             <w:r>
               <w:rPr>
                 <w:lang w:val="en-US"/>
               </w:rPr>
               <w:t>elev</w:t>
             </w:r>
+            <w:proofErr w:type="spellEnd"/>
           </w:p>
         </w:tc>
         <w:tc>
@@ -3468,44 +3995,20 @@
         </w:rPr>
         <w:t>The function ‘</w:t>
       </w:r>
+      <w:proofErr w:type="spellStart"/>
       <w:r>
         <w:rPr>
           <w:i/>
           <w:lang w:val="en-US"/>
         </w:rPr>
-        <w:t>ExtendedHata_</w:t>
-      </w:r>
-      <w:r>
-        <w:rPr>
-          <w:i/>
-          <w:lang w:val="en-US"/>
-        </w:rPr>
-        <w:t>IsolatedRidgeCorr</w:t>
-      </w:r>
-      <w:r>
-        <w:rPr>
-          <w:i/>
-          <w:lang w:val="en-US"/>
-        </w:rPr>
-        <w:t>.m</w:t>
-      </w:r>
-      <w:r>
-        <w:rPr>
-          <w:lang w:val="en-US"/>
-        </w:rPr>
-        <w:t xml:space="preserve">’ is used to compute the </w:t>
-      </w:r>
-      <w:r>
-        <w:rPr>
-          <w:lang w:val="en-US"/>
-        </w:rPr>
-        <w:t>isolated ridge correction factor</w:t>
-      </w:r>
-      <w:r>
-        <w:rPr>
-          <w:lang w:val="en-US"/>
-        </w:rPr>
-        <w:t xml:space="preserve"> (applied to the vicinity of the mobile station only). More details of the definition and calculation method can be found in [1-2].</w:t>
+        <w:t>ExtendedHata_IsolatedRidgeCorr.m</w:t>
+      </w:r>
+      <w:proofErr w:type="spellEnd"/>
+      <w:r>
+        <w:rPr>
+          <w:lang w:val="en-US"/>
+        </w:rPr>
+        <w:t>’ is used to compute the isolated ridge correction factor (applied to the vicinity of the mobile station only). More details of the definition and calculation method can be found in [1-2].</w:t>
       </w:r>
     </w:p>
     <w:p>
@@ -3526,7 +4029,36 @@
         <w:pStyle w:val="codep"/>
       </w:pPr>
       <w:r>
-        <w:t>&gt;&gt;  Kir = ExtendedHata_IsolatedRidgeCorr(elev);</w:t>
+        <w:t>&gt;</w:t>
+      </w:r>
+      <w:proofErr w:type="gramStart"/>
+      <w:r>
+        <w:t xml:space="preserve">&gt;  </w:t>
+      </w:r>
+      <w:proofErr w:type="spellStart"/>
+      <w:r>
+        <w:t>Kir</w:t>
+      </w:r>
+      <w:proofErr w:type="spellEnd"/>
+      <w:proofErr w:type="gramEnd"/>
+      <w:r>
+        <w:t xml:space="preserve"> = </w:t>
+      </w:r>
+      <w:proofErr w:type="spellStart"/>
+      <w:r>
+        <w:t>ExtendedHata_IsolatedRidgeCorr</w:t>
+      </w:r>
+      <w:proofErr w:type="spellEnd"/>
+      <w:r>
+        <w:t>(</w:t>
+      </w:r>
+      <w:proofErr w:type="spellStart"/>
+      <w:r>
+        <w:t>elev</w:t>
+      </w:r>
+      <w:proofErr w:type="spellEnd"/>
+      <w:r>
+        <w:t>);</w:t>
       </w:r>
     </w:p>
     <w:p>
@@ -3638,12 +4170,14 @@
                 <w:lang w:val="en-US"/>
               </w:rPr>
             </w:pPr>
+            <w:proofErr w:type="spellStart"/>
             <w:r>
               <w:rPr>
                 <w:lang w:val="en-US"/>
               </w:rPr>
               <w:t>elev</w:t>
             </w:r>
+            <w:proofErr w:type="spellEnd"/>
           </w:p>
         </w:tc>
         <w:tc>
@@ -3702,12 +4236,14 @@
                 <w:lang w:val="en-US"/>
               </w:rPr>
             </w:pPr>
+            <w:proofErr w:type="spellStart"/>
             <w:r>
               <w:rPr>
                 <w:lang w:val="en-US"/>
               </w:rPr>
               <w:t>Kir</w:t>
             </w:r>
+            <w:proofErr w:type="spellEnd"/>
           </w:p>
           <w:p>
             <w:pPr>
@@ -3731,19 +4267,7 @@
               <w:rPr>
                 <w:lang w:val="en-US"/>
               </w:rPr>
-              <w:t xml:space="preserve">correction factor for </w:t>
-            </w:r>
-            <w:r>
-              <w:rPr>
-                <w:lang w:val="en-US"/>
-              </w:rPr>
-              <w:t>isolated ridge</w:t>
-            </w:r>
-            <w:r>
-              <w:rPr>
-                <w:lang w:val="en-US"/>
-              </w:rPr>
-              <w:t xml:space="preserve"> (in decibels)</w:t>
+              <w:t>correction factor for isolated ridge (in decibels)</w:t>
             </w:r>
           </w:p>
         </w:tc>
@@ -3782,6 +4306,7 @@
         </w:rPr>
         <w:t>The function ‘</w:t>
       </w:r>
+      <w:proofErr w:type="spellStart"/>
       <w:r>
         <w:rPr>
           <w:i/>
@@ -3803,6 +4328,7 @@
         </w:rPr>
         <w:t>Corr.m</w:t>
       </w:r>
+      <w:proofErr w:type="spellEnd"/>
       <w:r>
         <w:rPr>
           <w:lang w:val="en-US"/>
@@ -3840,10 +4366,36 @@
         <w:pStyle w:val="codep"/>
       </w:pPr>
       <w:r>
-        <w:t xml:space="preserve">&gt;&gt;  </w:t>
-      </w:r>
-      <w:r>
-        <w:t>Kmp = ExtendedHata_MixedPathCorr(elev)</w:t>
+        <w:t>&gt;</w:t>
+      </w:r>
+      <w:proofErr w:type="gramStart"/>
+      <w:r>
+        <w:t xml:space="preserve">&gt;  </w:t>
+      </w:r>
+      <w:proofErr w:type="spellStart"/>
+      <w:r>
+        <w:t>Kmp</w:t>
+      </w:r>
+      <w:proofErr w:type="spellEnd"/>
+      <w:proofErr w:type="gramEnd"/>
+      <w:r>
+        <w:t xml:space="preserve"> = </w:t>
+      </w:r>
+      <w:proofErr w:type="spellStart"/>
+      <w:r>
+        <w:t>ExtendedHata_MixedPathCorr</w:t>
+      </w:r>
+      <w:proofErr w:type="spellEnd"/>
+      <w:r>
+        <w:t>(</w:t>
+      </w:r>
+      <w:proofErr w:type="spellStart"/>
+      <w:r>
+        <w:t>elev</w:t>
+      </w:r>
+      <w:proofErr w:type="spellEnd"/>
+      <w:r>
+        <w:t>)</w:t>
       </w:r>
       <w:r>
         <w:t>;</w:t>
@@ -3958,12 +4510,14 @@
                 <w:lang w:val="en-US"/>
               </w:rPr>
             </w:pPr>
+            <w:proofErr w:type="spellStart"/>
             <w:r>
               <w:rPr>
                 <w:lang w:val="en-US"/>
               </w:rPr>
               <w:t>elev</w:t>
             </w:r>
+            <w:proofErr w:type="spellEnd"/>
           </w:p>
         </w:tc>
         <w:tc>
@@ -4022,12 +4576,14 @@
                 <w:lang w:val="en-US"/>
               </w:rPr>
             </w:pPr>
+            <w:proofErr w:type="spellStart"/>
             <w:r>
               <w:rPr>
                 <w:lang w:val="en-US"/>
               </w:rPr>
               <w:t>Kmp</w:t>
             </w:r>
+            <w:proofErr w:type="spellEnd"/>
           </w:p>
           <w:p>
             <w:pPr>
@@ -4095,6 +4651,7 @@
         </w:rPr>
         <w:t>The function ‘</w:t>
       </w:r>
+      <w:proofErr w:type="spellStart"/>
       <w:r>
         <w:rPr>
           <w:i/>
@@ -4116,6 +4673,7 @@
         </w:rPr>
         <w:t>.m</w:t>
       </w:r>
+      <w:proofErr w:type="spellEnd"/>
       <w:r>
         <w:rPr>
           <w:lang w:val="en-US"/>
@@ -4172,10 +4730,28 @@
         <w:t xml:space="preserve">&gt;&gt; </w:t>
       </w:r>
       <w:r>
-        <w:t>sigma = ExtendedHata_LocationVariability(freq_MHz, region)</w:t>
-      </w:r>
-      <w:r>
-        <w:t>;</w:t>
+        <w:t xml:space="preserve">sigma = </w:t>
+      </w:r>
+      <w:proofErr w:type="spellStart"/>
+      <w:r>
+        <w:t>ExtendedHata_</w:t>
+      </w:r>
+      <w:proofErr w:type="gramStart"/>
+      <w:r>
+        <w:t>LocationVariability</w:t>
+      </w:r>
+      <w:proofErr w:type="spellEnd"/>
+      <w:r>
+        <w:t>(</w:t>
+      </w:r>
+      <w:proofErr w:type="spellStart"/>
+      <w:proofErr w:type="gramEnd"/>
+      <w:r>
+        <w:t>freq_MHz</w:t>
+      </w:r>
+      <w:proofErr w:type="spellEnd"/>
+      <w:r>
+        <w:t>, region);</w:t>
       </w:r>
     </w:p>
     <w:p>
@@ -4288,12 +4864,14 @@
                 <w:lang w:val="en-US"/>
               </w:rPr>
             </w:pPr>
+            <w:proofErr w:type="spellStart"/>
             <w:r>
               <w:rPr>
                 <w:lang w:val="en-US"/>
               </w:rPr>
               <w:t>freq_MHz</w:t>
             </w:r>
+            <w:proofErr w:type="spellEnd"/>
           </w:p>
         </w:tc>
         <w:tc>
@@ -4383,13 +4961,35 @@
               <w:rPr>
                 <w:lang w:val="en-US"/>
               </w:rPr>
-              <w:t>region of the area ('DenseUrban', 'Urban', 'Suburban')</w:t>
-            </w:r>
-            <w:r>
-              <w:rPr>
-                <w:lang w:val="en-US"/>
-              </w:rPr>
-              <w:t>. Note that ‘DenseUrban’ is considered as ‘Urban’</w:t>
+              <w:t>region of the area ('</w:t>
+            </w:r>
+            <w:proofErr w:type="spellStart"/>
+            <w:r>
+              <w:rPr>
+                <w:lang w:val="en-US"/>
+              </w:rPr>
+              <w:t>DenseUrban</w:t>
+            </w:r>
+            <w:proofErr w:type="spellEnd"/>
+            <w:r>
+              <w:rPr>
+                <w:lang w:val="en-US"/>
+              </w:rPr>
+              <w:t>', 'Urban', 'Suburban'). Note that ‘</w:t>
+            </w:r>
+            <w:proofErr w:type="spellStart"/>
+            <w:r>
+              <w:rPr>
+                <w:lang w:val="en-US"/>
+              </w:rPr>
+              <w:t>DenseUrban</w:t>
+            </w:r>
+            <w:proofErr w:type="spellEnd"/>
+            <w:r>
+              <w:rPr>
+                <w:lang w:val="en-US"/>
+              </w:rPr>
+              <w:t>’ is considered as ‘Urban’</w:t>
             </w:r>
           </w:p>
         </w:tc>
@@ -4481,7 +5081,7 @@
         </w:rPr>
         <w:t>The function ‘</w:t>
       </w:r>
-      <w:bookmarkStart w:id="0" w:name="_GoBack"/>
+      <w:proofErr w:type="spellStart"/>
       <w:r>
         <w:rPr>
           <w:i/>
@@ -4489,48 +5089,12 @@
         </w:rPr>
         <w:t>ExtendedHata_PropLoss.m</w:t>
       </w:r>
-      <w:bookmarkEnd w:id="0"/>
-      <w:r>
-        <w:rPr>
-          <w:lang w:val="en-US"/>
-        </w:rPr>
-        <w:t xml:space="preserve">’ is </w:t>
-      </w:r>
-      <w:r>
-        <w:rPr>
-          <w:lang w:val="en-US"/>
-        </w:rPr>
-        <w:t>the main function us</w:t>
-      </w:r>
-      <w:r>
-        <w:rPr>
-          <w:lang w:val="en-US"/>
-        </w:rPr>
-        <w:t xml:space="preserve">ed to </w:t>
-      </w:r>
-      <w:r>
-        <w:rPr>
-          <w:lang w:val="en-US"/>
-        </w:rPr>
-        <w:t>adjust</w:t>
-      </w:r>
-      <w:r>
-        <w:rPr>
-          <w:lang w:val="en-US"/>
-        </w:rPr>
-        <w:t xml:space="preserve"> the median basic transmission loss </w:t>
-      </w:r>
-      <w:r>
-        <w:rPr>
-          <w:lang w:val="en-US"/>
-        </w:rPr>
-        <w:t>with the site-specific correction factors as well as location variability computed in the previous steps</w:t>
-      </w:r>
-      <w:r>
-        <w:rPr>
-          <w:lang w:val="en-US"/>
-        </w:rPr>
-        <w:t>. For more details of the equations used in the function can be found in [1-4].</w:t>
+      <w:proofErr w:type="spellEnd"/>
+      <w:r>
+        <w:rPr>
+          <w:lang w:val="en-US"/>
+        </w:rPr>
+        <w:t>’ is the main function used to adjust the median basic transmission loss with the site-specific correction factors as well as location variability computed in the previous steps. For more details of the equations used in the function can be found in [1-4].</w:t>
       </w:r>
     </w:p>
     <w:p>
@@ -4551,10 +5115,60 @@
         <w:pStyle w:val="codep"/>
       </w:pPr>
       <w:r>
-        <w:t>&gt;&gt; LossEH = ExtendedHata_PropLoss(freq_MHz, hb_ant_m, hm_ant_m, region, elev)</w:t>
-      </w:r>
-      <w:r>
-        <w:t>;</w:t>
+        <w:t xml:space="preserve">&gt;&gt; </w:t>
+      </w:r>
+      <w:proofErr w:type="spellStart"/>
+      <w:r>
+        <w:t>LossEH</w:t>
+      </w:r>
+      <w:proofErr w:type="spellEnd"/>
+      <w:r>
+        <w:t xml:space="preserve"> = </w:t>
+      </w:r>
+      <w:proofErr w:type="spellStart"/>
+      <w:r>
+        <w:t>ExtendedHata_</w:t>
+      </w:r>
+      <w:proofErr w:type="gramStart"/>
+      <w:r>
+        <w:t>PropLoss</w:t>
+      </w:r>
+      <w:proofErr w:type="spellEnd"/>
+      <w:r>
+        <w:t>(</w:t>
+      </w:r>
+      <w:proofErr w:type="spellStart"/>
+      <w:proofErr w:type="gramEnd"/>
+      <w:r>
+        <w:t>freq_MHz</w:t>
+      </w:r>
+      <w:proofErr w:type="spellEnd"/>
+      <w:r>
+        <w:t xml:space="preserve">, </w:t>
+      </w:r>
+      <w:proofErr w:type="spellStart"/>
+      <w:r>
+        <w:t>hb_ant_m</w:t>
+      </w:r>
+      <w:proofErr w:type="spellEnd"/>
+      <w:r>
+        <w:t xml:space="preserve">, </w:t>
+      </w:r>
+      <w:proofErr w:type="spellStart"/>
+      <w:r>
+        <w:t>hm_ant_m</w:t>
+      </w:r>
+      <w:proofErr w:type="spellEnd"/>
+      <w:r>
+        <w:t xml:space="preserve">, region, </w:t>
+      </w:r>
+      <w:proofErr w:type="spellStart"/>
+      <w:r>
+        <w:t>elev</w:t>
+      </w:r>
+      <w:proofErr w:type="spellEnd"/>
+      <w:r>
+        <w:t>);</w:t>
       </w:r>
     </w:p>
     <w:p>
@@ -4667,12 +5281,14 @@
                 <w:lang w:val="en-US"/>
               </w:rPr>
             </w:pPr>
+            <w:proofErr w:type="spellStart"/>
             <w:r>
               <w:rPr>
                 <w:lang w:val="en-US"/>
               </w:rPr>
               <w:t>freq_MHz</w:t>
             </w:r>
+            <w:proofErr w:type="spellEnd"/>
           </w:p>
         </w:tc>
         <w:tc>
@@ -4723,24 +5339,14 @@
                 <w:lang w:val="en-US"/>
               </w:rPr>
             </w:pPr>
-            <w:r>
-              <w:rPr>
-                <w:lang w:val="en-US"/>
-              </w:rPr>
-              <w:t>h</w:t>
-            </w:r>
-            <w:r>
-              <w:rPr>
-                <w:lang w:val="en-US"/>
-              </w:rPr>
-              <w:t>b</w:t>
-            </w:r>
-            <w:r>
-              <w:rPr>
-                <w:lang w:val="en-US"/>
-              </w:rPr>
-              <w:t>_ant_m</w:t>
-            </w:r>
+            <w:proofErr w:type="spellStart"/>
+            <w:r>
+              <w:rPr>
+                <w:lang w:val="en-US"/>
+              </w:rPr>
+              <w:t>hb_ant_m</w:t>
+            </w:r>
+            <w:proofErr w:type="spellEnd"/>
           </w:p>
         </w:tc>
         <w:tc>
@@ -4803,24 +5409,14 @@
                 <w:lang w:val="en-US"/>
               </w:rPr>
             </w:pPr>
-            <w:r>
-              <w:rPr>
-                <w:lang w:val="en-US"/>
-              </w:rPr>
-              <w:t>h</w:t>
-            </w:r>
-            <w:r>
-              <w:rPr>
-                <w:lang w:val="en-US"/>
-              </w:rPr>
-              <w:t>m</w:t>
-            </w:r>
-            <w:r>
-              <w:rPr>
-                <w:lang w:val="en-US"/>
-              </w:rPr>
-              <w:t>_ant_m</w:t>
-            </w:r>
+            <w:proofErr w:type="spellStart"/>
+            <w:r>
+              <w:rPr>
+                <w:lang w:val="en-US"/>
+              </w:rPr>
+              <w:t>hm_ant_m</w:t>
+            </w:r>
+            <w:proofErr w:type="spellEnd"/>
           </w:p>
         </w:tc>
         <w:tc>
@@ -4905,7 +5501,21 @@
               <w:rPr>
                 <w:lang w:val="en-US"/>
               </w:rPr>
-              <w:t>region of the area ('DenseUrban', 'Urban', 'Suburban')</w:t>
+              <w:t>region of the area ('</w:t>
+            </w:r>
+            <w:proofErr w:type="spellStart"/>
+            <w:r>
+              <w:rPr>
+                <w:lang w:val="en-US"/>
+              </w:rPr>
+              <w:t>DenseUrban</w:t>
+            </w:r>
+            <w:proofErr w:type="spellEnd"/>
+            <w:r>
+              <w:rPr>
+                <w:lang w:val="en-US"/>
+              </w:rPr>
+              <w:t>', 'Urban', 'Suburban')</w:t>
             </w:r>
           </w:p>
         </w:tc>
@@ -4934,12 +5544,14 @@
                 <w:lang w:val="en-US"/>
               </w:rPr>
             </w:pPr>
+            <w:proofErr w:type="spellStart"/>
             <w:r>
               <w:rPr>
                 <w:lang w:val="en-US"/>
               </w:rPr>
               <w:t>elev</w:t>
             </w:r>
+            <w:proofErr w:type="spellEnd"/>
           </w:p>
         </w:tc>
         <w:tc>
@@ -4998,12 +5610,14 @@
                 <w:lang w:val="en-US"/>
               </w:rPr>
             </w:pPr>
+            <w:proofErr w:type="spellStart"/>
             <w:r>
               <w:rPr>
                 <w:lang w:val="en-US"/>
               </w:rPr>
               <w:t>LossEH</w:t>
             </w:r>
+            <w:proofErr w:type="spellEnd"/>
           </w:p>
         </w:tc>
         <w:tc>
@@ -5175,7 +5789,15 @@
         <w:rPr>
           <w:lang w:val="en-US"/>
         </w:rPr>
-        <w:t xml:space="preserve"> the National Telecommunications and Information Administration (NTIA), Institute for Telecommunication Sciences (ITS). The NTIA may release an official version used in the NTIA Report 15-517 later.  </w:t>
+        <w:t xml:space="preserve"> the National Telecommunications and Information Administration (NTIA), Institute for Telecommunication S</w:t>
+      </w:r>
+      <w:bookmarkStart w:id="0" w:name="_GoBack"/>
+      <w:bookmarkEnd w:id="0"/>
+      <w:r>
+        <w:rPr>
+          <w:lang w:val="en-US"/>
+        </w:rPr>
+        <w:t xml:space="preserve">ciences (ITS).  </w:t>
       </w:r>
       <w:r>
         <w:rPr>
@@ -5208,39 +5830,47 @@
         <w:rPr>
           <w:lang w:val="en-US"/>
         </w:rPr>
-        <w:t xml:space="preserve">[1] U.S. Department of Commerce, National Telecommunications and     Information Administration, 3.5 GHz Exclusion Zone Analyses and </w:t>
-      </w:r>
+        <w:t>[1] U.S. Department of Commerce, National Telecommunications and     Information Administration, 3.5 GHz Exclusion Zone Analyses and Methodolog</w:t>
+      </w:r>
+      <w:r>
+        <w:rPr>
+          <w:lang w:val="en-US"/>
+        </w:rPr>
+        <w:t xml:space="preserve">y (Jun. 18, 2015), available at </w:t>
+      </w:r>
+      <w:r>
+        <w:rPr>
+          <w:lang w:val="en-US"/>
+        </w:rPr>
+        <w:t>http://www.its.bldrdoc.gov/publications/2805.aspx.</w:t>
+      </w:r>
+    </w:p>
+    <w:p>
+      <w:pPr>
+        <w:rPr>
+          <w:lang w:val="en-US"/>
+        </w:rPr>
+      </w:pPr>
       <w:r>
         <w:rPr>
           <w:lang w:val="en-US"/>
         </w:rPr>
         <w:lastRenderedPageBreak/>
-        <w:t>Methodolog</w:t>
-      </w:r>
-      <w:r>
-        <w:rPr>
-          <w:lang w:val="en-US"/>
-        </w:rPr>
-        <w:t xml:space="preserve">y (Jun. 18, 2015), available at </w:t>
-      </w:r>
-      <w:r>
-        <w:rPr>
-          <w:lang w:val="en-US"/>
-        </w:rPr>
-        <w:t>http://www.its.bldrdoc.gov/publications/2805.aspx.</w:t>
-      </w:r>
-    </w:p>
-    <w:p>
-      <w:pPr>
-        <w:rPr>
-          <w:lang w:val="en-US"/>
-        </w:rPr>
-      </w:pPr>
-      <w:r>
-        <w:rPr>
-          <w:lang w:val="en-US"/>
-        </w:rPr>
-        <w:t>[2] Y. Okumura, E. Ohmori, T. Kawano, and K. Fukuda, Field strength and</w:t>
+        <w:t xml:space="preserve">[2] Y. Okumura, E. </w:t>
+      </w:r>
+      <w:proofErr w:type="spellStart"/>
+      <w:r>
+        <w:rPr>
+          <w:lang w:val="en-US"/>
+        </w:rPr>
+        <w:t>Ohmori</w:t>
+      </w:r>
+      <w:proofErr w:type="spellEnd"/>
+      <w:r>
+        <w:rPr>
+          <w:lang w:val="en-US"/>
+        </w:rPr>
+        <w:t>, T. Kawano, and K. Fukuda, Field strength and</w:t>
       </w:r>
       <w:r>
         <w:rPr>
@@ -5252,20 +5882,48 @@
         <w:rPr>
           <w:lang w:val="en-US"/>
         </w:rPr>
-        <w:t>its variability in VHF and UHF land-mobile radio service, Rev. Elec. Commun. Lab., 16, 9-10, pp. 825-873, (Sept.-Oct. 1968).</w:t>
-      </w:r>
-    </w:p>
-    <w:p>
-      <w:pPr>
-        <w:rPr>
-          <w:lang w:val="en-US"/>
-        </w:rPr>
-      </w:pPr>
-      <w:r>
-        <w:rPr>
-          <w:lang w:val="en-US"/>
-        </w:rPr>
-        <w:t>[3] M. Hata, Empirical formula for propagation loss in land mobile radio services, IEEE Transactions on Vehicular Technology, VT-29, 3,</w:t>
+        <w:t xml:space="preserve">its variability in VHF and UHF land-mobile radio service, Rev. Elec. </w:t>
+      </w:r>
+      <w:proofErr w:type="spellStart"/>
+      <w:r>
+        <w:rPr>
+          <w:lang w:val="en-US"/>
+        </w:rPr>
+        <w:t>Commun</w:t>
+      </w:r>
+      <w:proofErr w:type="spellEnd"/>
+      <w:r>
+        <w:rPr>
+          <w:lang w:val="en-US"/>
+        </w:rPr>
+        <w:t>. Lab., 16, 9-10, pp. 825-873, (Sept.-Oct. 1968).</w:t>
+      </w:r>
+    </w:p>
+    <w:p>
+      <w:pPr>
+        <w:rPr>
+          <w:lang w:val="en-US"/>
+        </w:rPr>
+      </w:pPr>
+      <w:r>
+        <w:rPr>
+          <w:lang w:val="en-US"/>
+        </w:rPr>
+        <w:t xml:space="preserve">[3] M. </w:t>
+      </w:r>
+      <w:proofErr w:type="spellStart"/>
+      <w:r>
+        <w:rPr>
+          <w:lang w:val="en-US"/>
+        </w:rPr>
+        <w:t>Hata</w:t>
+      </w:r>
+      <w:proofErr w:type="spellEnd"/>
+      <w:r>
+        <w:rPr>
+          <w:lang w:val="en-US"/>
+        </w:rPr>
+        <w:t>, Empirical formula for propagation loss in land mobile radio services, IEEE Transactions on Vehicular Technology, VT-29, 3,</w:t>
       </w:r>
       <w:r>
         <w:rPr>
@@ -7849,7 +8507,7 @@
 </file>
 
 <file path=customXml/itemProps1.xml><?xml version="1.0" encoding="utf-8"?>
-<ds:datastoreItem xmlns:ds="http://schemas.openxmlformats.org/officeDocument/2006/customXml" ds:itemID="{46398580-F72E-4446-9D93-359BFA539096}">
+<ds:datastoreItem xmlns:ds="http://schemas.openxmlformats.org/officeDocument/2006/customXml" ds:itemID="{D6D39221-6C86-4DB0-ADC5-DE709AA23C41}">
   <ds:schemaRefs>
     <ds:schemaRef ds:uri="http://schemas.openxmlformats.org/officeDocument/2006/bibliography"/>
   </ds:schemaRefs>

</xml_diff>